<commit_message>
explain how to use an existing funtion
</commit_message>
<xml_diff>
--- a/Java Usages.docx
+++ b/Java Usages.docx
@@ -5,6 +5,117 @@
     <w:p>
       <w:pPr>
         <w:contextualSpacing w:val="0"/>
+        <w:rPr>
+          <w:b w:val="1"/>
+        </w:rPr>
+      </w:pPr>
+      <w:r>
+        <w:rPr>
+          <w:b w:val="1"/>
+          <w:rtl w:val="0"/>
+        </w:rPr>
+        <w:t xml:space="preserve">Using functions</w:t>
+      </w:r>
+    </w:p>
+    <w:p>
+      <w:pPr>
+        <w:contextualSpacing w:val="0"/>
+        <w:rPr/>
+      </w:pPr>
+      <w:r>
+        <w:rPr>
+          <w:rtl w:val="0"/>
+        </w:rPr>
+        <w:t xml:space="preserve">defining use of A funtion that already exists:</w:t>
+      </w:r>
+    </w:p>
+    <w:p>
+      <w:pPr>
+        <w:contextualSpacing w:val="0"/>
+        <w:rPr/>
+      </w:pPr>
+      <w:r>
+        <w:rPr>
+          <w:rtl w:val="0"/>
+        </w:rPr>
+        <w:t xml:space="preserve">Function varName = new Funtion();</w:t>
+      </w:r>
+    </w:p>
+    <w:p>
+      <w:pPr>
+        <w:contextualSpacing w:val="0"/>
+        <w:rPr/>
+      </w:pPr>
+      <w:r>
+        <w:rPr>
+          <w:rtl w:val="0"/>
+        </w:rPr>
+        <w:t xml:space="preserve">ex.:</w:t>
+      </w:r>
+    </w:p>
+    <w:p>
+      <w:pPr>
+        <w:contextualSpacing w:val="0"/>
+        <w:rPr/>
+      </w:pPr>
+      <w:r>
+        <w:rPr>
+          <w:rtl w:val="0"/>
+        </w:rPr>
+        <w:t xml:space="preserve">Date date = new Date();</w:t>
+      </w:r>
+    </w:p>
+    <w:p>
+      <w:pPr>
+        <w:contextualSpacing w:val="0"/>
+        <w:rPr/>
+      </w:pPr>
+      <w:r>
+        <w:rPr>
+          <w:rtl w:val="0"/>
+        </w:rPr>
+        <w:t xml:space="preserve">Button button = new Button();</w:t>
+      </w:r>
+    </w:p>
+    <w:p>
+      <w:pPr>
+        <w:contextualSpacing w:val="0"/>
+        <w:rPr/>
+      </w:pPr>
+      <w:r>
+        <w:rPr>
+          <w:rtl w:val="0"/>
+        </w:rPr>
+      </w:r>
+    </w:p>
+    <w:p>
+      <w:pPr>
+        <w:contextualSpacing w:val="0"/>
+        <w:rPr/>
+      </w:pPr>
+      <w:r>
+        <w:rPr>
+          <w:rtl w:val="0"/>
+        </w:rPr>
+        <w:t xml:space="preserve">then they can be used from variable</w:t>
+      </w:r>
+    </w:p>
+    <w:p>
+      <w:pPr>
+        <w:contextualSpacing w:val="0"/>
+        <w:rPr>
+          <w:b w:val="1"/>
+        </w:rPr>
+      </w:pPr>
+      <w:r>
+        <w:rPr>
+          <w:rtl w:val="0"/>
+        </w:rPr>
+      </w:r>
+    </w:p>
+    <w:p>
+      <w:pPr>
+        <w:contextualSpacing w:val="0"/>
         <w:rPr/>
       </w:pPr>
       <w:r>
@@ -92,7 +203,7 @@
     </w:p>
     <w:sectPr>
       <w:pgSz w:h="15840" w:w="12240"/>
-      <w:pgMar w:bottom="1440" w:top="1440" w:left="1440" w:right="1440" w:header="0"/>
+      <w:pgMar w:bottom="1440" w:top="1440" w:left="1440" w:right="1440" w:header="360" w:footer="360"/>
       <w:pgNumType w:start="1"/>
     </w:sectPr>
   </w:body>
@@ -251,6 +362,134 @@
     <w:rPr>
       <w:sz w:val="52"/>
       <w:szCs w:val="52"/>
+    </w:rPr>
+  </w:style>
+  <w:style w:type="paragraph" w:styleId="Normal" w:default="1">
+    <w:name w:val="normal"/>
+  </w:style>
+  <w:style w:type="table" w:styleId="TableNormal" w:default="1">
+    <w:name w:val="Table Normal"/>
+  </w:style>
+  <w:style w:type="paragraph" w:styleId="Heading1">
+    <w:name w:val="heading 1"/>
+    <w:basedOn w:val="Normal"/>
+    <w:next w:val="Normal"/>
+    <w:pPr>
+      <w:keepNext w:val="1"/>
+      <w:keepLines w:val="1"/>
+      <w:spacing w:after="120" w:before="400" w:lineRule="auto"/>
+    </w:pPr>
+    <w:rPr>
+      <w:sz w:val="40"/>
+      <w:szCs w:val="40"/>
+    </w:rPr>
+  </w:style>
+  <w:style w:type="paragraph" w:styleId="Heading2">
+    <w:name w:val="heading 2"/>
+    <w:basedOn w:val="Normal"/>
+    <w:next w:val="Normal"/>
+    <w:pPr>
+      <w:keepNext w:val="1"/>
+      <w:keepLines w:val="1"/>
+      <w:spacing w:after="120" w:before="360" w:lineRule="auto"/>
+    </w:pPr>
+    <w:rPr>
+      <w:b w:val="0"/>
+      <w:sz w:val="32"/>
+      <w:szCs w:val="32"/>
+    </w:rPr>
+  </w:style>
+  <w:style w:type="paragraph" w:styleId="Heading3">
+    <w:name w:val="heading 3"/>
+    <w:basedOn w:val="Normal"/>
+    <w:next w:val="Normal"/>
+    <w:pPr>
+      <w:keepNext w:val="1"/>
+      <w:keepLines w:val="1"/>
+      <w:spacing w:after="80" w:before="320" w:lineRule="auto"/>
+    </w:pPr>
+    <w:rPr>
+      <w:b w:val="0"/>
+      <w:color w:val="434343"/>
+      <w:sz w:val="28"/>
+      <w:szCs w:val="28"/>
+    </w:rPr>
+  </w:style>
+  <w:style w:type="paragraph" w:styleId="Heading4">
+    <w:name w:val="heading 4"/>
+    <w:basedOn w:val="Normal"/>
+    <w:next w:val="Normal"/>
+    <w:pPr>
+      <w:keepNext w:val="1"/>
+      <w:keepLines w:val="1"/>
+      <w:spacing w:after="80" w:before="280" w:lineRule="auto"/>
+    </w:pPr>
+    <w:rPr>
+      <w:color w:val="666666"/>
+      <w:sz w:val="24"/>
+      <w:szCs w:val="24"/>
+    </w:rPr>
+  </w:style>
+  <w:style w:type="paragraph" w:styleId="Heading5">
+    <w:name w:val="heading 5"/>
+    <w:basedOn w:val="Normal"/>
+    <w:next w:val="Normal"/>
+    <w:pPr>
+      <w:keepNext w:val="1"/>
+      <w:keepLines w:val="1"/>
+      <w:spacing w:after="80" w:before="240" w:lineRule="auto"/>
+    </w:pPr>
+    <w:rPr>
+      <w:color w:val="666666"/>
+      <w:sz w:val="22"/>
+      <w:szCs w:val="22"/>
+    </w:rPr>
+  </w:style>
+  <w:style w:type="paragraph" w:styleId="Heading6">
+    <w:name w:val="heading 6"/>
+    <w:basedOn w:val="Normal"/>
+    <w:next w:val="Normal"/>
+    <w:pPr>
+      <w:keepNext w:val="1"/>
+      <w:keepLines w:val="1"/>
+      <w:spacing w:after="80" w:before="240" w:lineRule="auto"/>
+    </w:pPr>
+    <w:rPr>
+      <w:i w:val="1"/>
+      <w:color w:val="666666"/>
+      <w:sz w:val="22"/>
+      <w:szCs w:val="22"/>
+    </w:rPr>
+  </w:style>
+  <w:style w:type="paragraph" w:styleId="Title">
+    <w:name w:val="Title"/>
+    <w:basedOn w:val="Normal"/>
+    <w:next w:val="Normal"/>
+    <w:pPr>
+      <w:keepNext w:val="1"/>
+      <w:keepLines w:val="1"/>
+      <w:spacing w:after="60" w:before="0" w:lineRule="auto"/>
+    </w:pPr>
+    <w:rPr>
+      <w:sz w:val="52"/>
+      <w:szCs w:val="52"/>
+    </w:rPr>
+  </w:style>
+  <w:style w:type="paragraph" w:styleId="Subtitle">
+    <w:name w:val="Subtitle"/>
+    <w:basedOn w:val="Normal"/>
+    <w:next w:val="Normal"/>
+    <w:pPr>
+      <w:keepNext w:val="1"/>
+      <w:keepLines w:val="1"/>
+      <w:spacing w:after="320" w:before="0" w:lineRule="auto"/>
+    </w:pPr>
+    <w:rPr>
+      <w:rFonts w:ascii="Arial" w:cs="Arial" w:eastAsia="Arial" w:hAnsi="Arial"/>
+      <w:i w:val="0"/>
+      <w:color w:val="666666"/>
+      <w:sz w:val="30"/>
+      <w:szCs w:val="30"/>
     </w:rPr>
   </w:style>
   <w:style w:type="paragraph" w:styleId="Subtitle">

</xml_diff>